<commit_message>
Update kebutuhan cleint ke developer
</commit_message>
<xml_diff>
--- a/Documents/Daftar Kebutuhan FOOD KOST.docx
+++ b/Documents/Daftar Kebutuhan FOOD KOST.docx
@@ -92,69 +92,12 @@
         </w:rPr>
         <w:t xml:space="preserve">FOOD KOST </w:t>
       </w:r>
-      <w:proofErr w:type="spellStart"/>
       <w:r>
         <w:rPr>
           <w:sz w:val="32"/>
           <w:lang w:val="en-US"/>
         </w:rPr>
-        <w:t>adalah</w:t>
-      </w:r>
-      <w:proofErr w:type="spellEnd"/>
-      <w:r>
-        <w:rPr>
-          <w:sz w:val="32"/>
-          <w:lang w:val="en-US"/>
-        </w:rPr>
-        <w:t xml:space="preserve"> </w:t>
-      </w:r>
-      <w:proofErr w:type="spellStart"/>
-      <w:r>
-        <w:rPr>
-          <w:sz w:val="32"/>
-          <w:lang w:val="en-US"/>
-        </w:rPr>
-        <w:t>sebuah</w:t>
-      </w:r>
-      <w:proofErr w:type="spellEnd"/>
-      <w:r>
-        <w:rPr>
-          <w:sz w:val="32"/>
-          <w:lang w:val="en-US"/>
-        </w:rPr>
-        <w:t xml:space="preserve"> website </w:t>
-      </w:r>
-      <w:proofErr w:type="spellStart"/>
-      <w:r>
-        <w:rPr>
-          <w:sz w:val="32"/>
-          <w:lang w:val="en-US"/>
-        </w:rPr>
-        <w:t>penyedia</w:t>
-      </w:r>
-      <w:proofErr w:type="spellEnd"/>
-      <w:r>
-        <w:rPr>
-          <w:sz w:val="32"/>
-          <w:lang w:val="en-US"/>
-        </w:rPr>
-        <w:t xml:space="preserve"> </w:t>
-      </w:r>
-      <w:proofErr w:type="spellStart"/>
-      <w:r>
-        <w:rPr>
-          <w:sz w:val="32"/>
-          <w:lang w:val="en-US"/>
-        </w:rPr>
-        <w:t>layanan</w:t>
-      </w:r>
-      <w:proofErr w:type="spellEnd"/>
-      <w:r>
-        <w:rPr>
-          <w:sz w:val="32"/>
-          <w:lang w:val="en-US"/>
-        </w:rPr>
-        <w:t xml:space="preserve"> </w:t>
+        <w:t xml:space="preserve">adalah sebuah website penyedia layanan </w:t>
       </w:r>
       <w:r>
         <w:rPr>
@@ -164,6 +107,16 @@
         </w:rPr>
         <w:t>food online shop</w:t>
       </w:r>
+      <w:r>
+        <w:rPr>
+          <w:i/>
+          <w:sz w:val="32"/>
+          <w:lang w:val="en-US"/>
+        </w:rPr>
+        <w:t xml:space="preserve"> delivery</w:t>
+      </w:r>
+      <w:bookmarkStart w:id="0" w:name="_GoBack"/>
+      <w:bookmarkEnd w:id="0"/>
     </w:p>
     <w:p>
       <w:pPr>
@@ -187,101 +140,12 @@
           <w:lang w:val="en-US"/>
         </w:rPr>
       </w:pPr>
-      <w:proofErr w:type="spellStart"/>
       <w:r>
         <w:rPr>
           <w:sz w:val="32"/>
           <w:lang w:val="en-US"/>
         </w:rPr>
-        <w:t>Pelanggan</w:t>
-      </w:r>
-      <w:proofErr w:type="spellEnd"/>
-      <w:r>
-        <w:rPr>
-          <w:sz w:val="32"/>
-          <w:lang w:val="en-US"/>
-        </w:rPr>
-        <w:t xml:space="preserve"> </w:t>
-      </w:r>
-      <w:proofErr w:type="spellStart"/>
-      <w:r>
-        <w:rPr>
-          <w:sz w:val="32"/>
-          <w:lang w:val="en-US"/>
-        </w:rPr>
-        <w:t>dapat</w:t>
-      </w:r>
-      <w:proofErr w:type="spellEnd"/>
-      <w:r>
-        <w:rPr>
-          <w:sz w:val="32"/>
-          <w:lang w:val="en-US"/>
-        </w:rPr>
-        <w:t xml:space="preserve"> </w:t>
-      </w:r>
-      <w:proofErr w:type="spellStart"/>
-      <w:r>
-        <w:rPr>
-          <w:sz w:val="32"/>
-          <w:lang w:val="en-US"/>
-        </w:rPr>
-        <w:t>memesan</w:t>
-      </w:r>
-      <w:proofErr w:type="spellEnd"/>
-      <w:r>
-        <w:rPr>
-          <w:sz w:val="32"/>
-          <w:lang w:val="en-US"/>
-        </w:rPr>
-        <w:t xml:space="preserve"> </w:t>
-      </w:r>
-      <w:proofErr w:type="spellStart"/>
-      <w:r>
-        <w:rPr>
-          <w:sz w:val="32"/>
-          <w:lang w:val="en-US"/>
-        </w:rPr>
-        <w:t>tiap</w:t>
-      </w:r>
-      <w:proofErr w:type="spellEnd"/>
-      <w:r>
-        <w:rPr>
-          <w:sz w:val="32"/>
-          <w:lang w:val="en-US"/>
-        </w:rPr>
-        <w:t xml:space="preserve"> menu </w:t>
-      </w:r>
-      <w:proofErr w:type="spellStart"/>
-      <w:r>
-        <w:rPr>
-          <w:sz w:val="32"/>
-          <w:lang w:val="en-US"/>
-        </w:rPr>
-        <w:t>makanan</w:t>
-      </w:r>
-      <w:proofErr w:type="spellEnd"/>
-      <w:r>
-        <w:rPr>
-          <w:sz w:val="32"/>
-          <w:lang w:val="en-US"/>
-        </w:rPr>
-        <w:t xml:space="preserve"> yang </w:t>
-      </w:r>
-      <w:proofErr w:type="spellStart"/>
-      <w:r>
-        <w:rPr>
-          <w:sz w:val="32"/>
-          <w:lang w:val="en-US"/>
-        </w:rPr>
-        <w:t>ada</w:t>
-      </w:r>
-      <w:proofErr w:type="spellEnd"/>
-      <w:r>
-        <w:rPr>
-          <w:sz w:val="32"/>
-          <w:lang w:val="en-US"/>
-        </w:rPr>
-        <w:t xml:space="preserve"> di website.</w:t>
+        <w:t>Pelanggan dapat memesan tiap menu makanan yang ada di website.</w:t>
       </w:r>
     </w:p>
     <w:p>
@@ -296,149 +160,12 @@
           <w:lang w:val="en-US"/>
         </w:rPr>
       </w:pPr>
-      <w:proofErr w:type="spellStart"/>
       <w:r>
         <w:rPr>
           <w:sz w:val="32"/>
           <w:lang w:val="en-US"/>
         </w:rPr>
-        <w:t>Harga</w:t>
-      </w:r>
-      <w:proofErr w:type="spellEnd"/>
-      <w:r>
-        <w:rPr>
-          <w:sz w:val="32"/>
-          <w:lang w:val="en-US"/>
-        </w:rPr>
-        <w:t xml:space="preserve"> </w:t>
-      </w:r>
-      <w:proofErr w:type="spellStart"/>
-      <w:r>
-        <w:rPr>
-          <w:sz w:val="32"/>
-          <w:lang w:val="en-US"/>
-        </w:rPr>
-        <w:t>makanan</w:t>
-      </w:r>
-      <w:proofErr w:type="spellEnd"/>
-      <w:r>
-        <w:rPr>
-          <w:sz w:val="32"/>
-          <w:lang w:val="en-US"/>
-        </w:rPr>
-        <w:t xml:space="preserve"> </w:t>
-      </w:r>
-      <w:proofErr w:type="spellStart"/>
-      <w:r>
-        <w:rPr>
-          <w:sz w:val="32"/>
-          <w:lang w:val="en-US"/>
-        </w:rPr>
-        <w:t>dikalkulasi</w:t>
-      </w:r>
-      <w:proofErr w:type="spellEnd"/>
-      <w:r>
-        <w:rPr>
-          <w:sz w:val="32"/>
-          <w:lang w:val="en-US"/>
-        </w:rPr>
-        <w:t xml:space="preserve"> </w:t>
-      </w:r>
-      <w:proofErr w:type="spellStart"/>
-      <w:r>
-        <w:rPr>
-          <w:sz w:val="32"/>
-          <w:lang w:val="en-US"/>
-        </w:rPr>
-        <w:t>tiap</w:t>
-      </w:r>
-      <w:proofErr w:type="spellEnd"/>
-      <w:r>
-        <w:rPr>
-          <w:sz w:val="32"/>
-          <w:lang w:val="en-US"/>
-        </w:rPr>
-        <w:t xml:space="preserve"> </w:t>
-      </w:r>
-      <w:proofErr w:type="spellStart"/>
-      <w:r>
-        <w:rPr>
-          <w:sz w:val="32"/>
-          <w:lang w:val="en-US"/>
-        </w:rPr>
-        <w:t>pelanggan</w:t>
-      </w:r>
-      <w:proofErr w:type="spellEnd"/>
-      <w:r>
-        <w:rPr>
-          <w:sz w:val="32"/>
-          <w:lang w:val="en-US"/>
-        </w:rPr>
-        <w:t xml:space="preserve"> </w:t>
-      </w:r>
-      <w:proofErr w:type="spellStart"/>
-      <w:r>
-        <w:rPr>
-          <w:sz w:val="32"/>
-          <w:lang w:val="en-US"/>
-        </w:rPr>
-        <w:t>menambah</w:t>
-      </w:r>
-      <w:proofErr w:type="spellEnd"/>
-      <w:r>
-        <w:rPr>
-          <w:sz w:val="32"/>
-          <w:lang w:val="en-US"/>
-        </w:rPr>
-        <w:t xml:space="preserve"> </w:t>
-      </w:r>
-      <w:proofErr w:type="spellStart"/>
-      <w:r>
-        <w:rPr>
-          <w:sz w:val="32"/>
-          <w:lang w:val="en-US"/>
-        </w:rPr>
-        <w:t>makanan</w:t>
-      </w:r>
-      <w:proofErr w:type="spellEnd"/>
-      <w:r>
-        <w:rPr>
-          <w:sz w:val="32"/>
-          <w:lang w:val="en-US"/>
-        </w:rPr>
-        <w:t xml:space="preserve"> yang </w:t>
-      </w:r>
-      <w:proofErr w:type="spellStart"/>
-      <w:r>
-        <w:rPr>
-          <w:sz w:val="32"/>
-          <w:lang w:val="en-US"/>
-        </w:rPr>
-        <w:t>ingin</w:t>
-      </w:r>
-      <w:proofErr w:type="spellEnd"/>
-      <w:r>
-        <w:rPr>
-          <w:sz w:val="32"/>
-          <w:lang w:val="en-US"/>
-        </w:rPr>
-        <w:t xml:space="preserve"> </w:t>
-      </w:r>
-      <w:proofErr w:type="spellStart"/>
-      <w:r>
-        <w:rPr>
-          <w:sz w:val="32"/>
-          <w:lang w:val="en-US"/>
-        </w:rPr>
-        <w:t>dibeli</w:t>
-      </w:r>
-      <w:proofErr w:type="spellEnd"/>
-      <w:r>
-        <w:rPr>
-          <w:sz w:val="32"/>
-          <w:lang w:val="en-US"/>
-        </w:rPr>
-        <w:t>.</w:t>
+        <w:t>Harga makanan dikalkulasi tiap pelanggan menambah makanan yang ingin dibeli.</w:t>
       </w:r>
     </w:p>
     <w:p>
@@ -453,69 +180,12 @@
           <w:lang w:val="en-US"/>
         </w:rPr>
       </w:pPr>
-      <w:proofErr w:type="spellStart"/>
       <w:r>
         <w:rPr>
           <w:sz w:val="32"/>
           <w:lang w:val="en-US"/>
         </w:rPr>
-        <w:t>Sistem</w:t>
-      </w:r>
-      <w:proofErr w:type="spellEnd"/>
-      <w:r>
-        <w:rPr>
-          <w:sz w:val="32"/>
-          <w:lang w:val="en-US"/>
-        </w:rPr>
-        <w:t xml:space="preserve"> </w:t>
-      </w:r>
-      <w:proofErr w:type="spellStart"/>
-      <w:r>
-        <w:rPr>
-          <w:sz w:val="32"/>
-          <w:lang w:val="en-US"/>
-        </w:rPr>
-        <w:t>penjualan</w:t>
-      </w:r>
-      <w:proofErr w:type="spellEnd"/>
-      <w:r>
-        <w:rPr>
-          <w:sz w:val="32"/>
-          <w:lang w:val="en-US"/>
-        </w:rPr>
-        <w:t xml:space="preserve"> </w:t>
-      </w:r>
-      <w:proofErr w:type="spellStart"/>
-      <w:r>
-        <w:rPr>
-          <w:sz w:val="32"/>
-          <w:lang w:val="en-US"/>
-        </w:rPr>
-        <w:t>makanan</w:t>
-      </w:r>
-      <w:proofErr w:type="spellEnd"/>
-      <w:r>
-        <w:rPr>
-          <w:sz w:val="32"/>
-          <w:lang w:val="en-US"/>
-        </w:rPr>
-        <w:t xml:space="preserve"> </w:t>
-      </w:r>
-      <w:proofErr w:type="spellStart"/>
-      <w:r>
-        <w:rPr>
-          <w:sz w:val="32"/>
-          <w:lang w:val="en-US"/>
-        </w:rPr>
-        <w:t>ada</w:t>
-      </w:r>
-      <w:proofErr w:type="spellEnd"/>
-      <w:r>
-        <w:rPr>
-          <w:sz w:val="32"/>
-          <w:lang w:val="en-US"/>
-        </w:rPr>
-        <w:t xml:space="preserve"> 2</w:t>
+        <w:t>Sistem penjualan makanan ada 2</w:t>
       </w:r>
     </w:p>
     <w:p>
@@ -558,87 +228,7 @@
           <w:sz w:val="32"/>
           <w:lang w:val="en-US"/>
         </w:rPr>
-        <w:t xml:space="preserve">(co. Dada </w:t>
-      </w:r>
-      <w:proofErr w:type="spellStart"/>
-      <w:r>
-        <w:rPr>
-          <w:sz w:val="32"/>
-          <w:lang w:val="en-US"/>
-        </w:rPr>
-        <w:t>ayam</w:t>
-      </w:r>
-      <w:proofErr w:type="spellEnd"/>
-      <w:r>
-        <w:rPr>
-          <w:sz w:val="32"/>
-          <w:lang w:val="en-US"/>
-        </w:rPr>
-        <w:t xml:space="preserve">, </w:t>
-      </w:r>
-      <w:proofErr w:type="spellStart"/>
-      <w:r>
-        <w:rPr>
-          <w:sz w:val="32"/>
-          <w:lang w:val="en-US"/>
-        </w:rPr>
-        <w:t>nasi</w:t>
-      </w:r>
-      <w:proofErr w:type="spellEnd"/>
-      <w:r>
-        <w:rPr>
-          <w:sz w:val="32"/>
-          <w:lang w:val="en-US"/>
-        </w:rPr>
-        <w:t xml:space="preserve"> 1 </w:t>
-      </w:r>
-      <w:proofErr w:type="spellStart"/>
-      <w:r>
-        <w:rPr>
-          <w:sz w:val="32"/>
-          <w:lang w:val="en-US"/>
-        </w:rPr>
-        <w:t>porsi</w:t>
-      </w:r>
-      <w:proofErr w:type="spellEnd"/>
-      <w:r>
-        <w:rPr>
-          <w:sz w:val="32"/>
-          <w:lang w:val="en-US"/>
-        </w:rPr>
-        <w:t xml:space="preserve">, </w:t>
-      </w:r>
-      <w:proofErr w:type="spellStart"/>
-      <w:r>
-        <w:rPr>
-          <w:sz w:val="32"/>
-          <w:lang w:val="en-US"/>
-        </w:rPr>
-        <w:t>sayur</w:t>
-      </w:r>
-      <w:proofErr w:type="spellEnd"/>
-      <w:r>
-        <w:rPr>
-          <w:sz w:val="32"/>
-          <w:lang w:val="en-US"/>
-        </w:rPr>
-        <w:t xml:space="preserve"> </w:t>
-      </w:r>
-      <w:proofErr w:type="spellStart"/>
-      <w:r>
-        <w:rPr>
-          <w:sz w:val="32"/>
-          <w:lang w:val="en-US"/>
-        </w:rPr>
-        <w:t>kangkung</w:t>
-      </w:r>
-      <w:proofErr w:type="spellEnd"/>
-      <w:r>
-        <w:rPr>
-          <w:sz w:val="32"/>
-          <w:lang w:val="en-US"/>
-        </w:rPr>
-        <w:t>)</w:t>
+        <w:t>(co. Dada ayam, nasi 1 porsi, sayur kangkung)</w:t>
       </w:r>
     </w:p>
     <w:p>
@@ -658,103 +248,7 @@
           <w:sz w:val="32"/>
           <w:lang w:val="en-US"/>
         </w:rPr>
-        <w:t xml:space="preserve">Per </w:t>
-      </w:r>
-      <w:proofErr w:type="spellStart"/>
-      <w:r>
-        <w:rPr>
-          <w:sz w:val="32"/>
-          <w:lang w:val="en-US"/>
-        </w:rPr>
-        <w:t>Paket</w:t>
-      </w:r>
-      <w:proofErr w:type="spellEnd"/>
-      <w:r>
-        <w:rPr>
-          <w:sz w:val="32"/>
-          <w:lang w:val="en-US"/>
-        </w:rPr>
-        <w:t xml:space="preserve"> (co. </w:t>
-      </w:r>
-      <w:proofErr w:type="spellStart"/>
-      <w:r>
-        <w:rPr>
-          <w:sz w:val="32"/>
-          <w:lang w:val="en-US"/>
-        </w:rPr>
-        <w:t>Paket</w:t>
-      </w:r>
-      <w:proofErr w:type="spellEnd"/>
-      <w:r>
-        <w:rPr>
-          <w:sz w:val="32"/>
-          <w:lang w:val="en-US"/>
-        </w:rPr>
-        <w:t xml:space="preserve"> </w:t>
-      </w:r>
-      <w:proofErr w:type="spellStart"/>
-      <w:r>
-        <w:rPr>
-          <w:sz w:val="32"/>
-          <w:lang w:val="en-US"/>
-        </w:rPr>
-        <w:t>ayam</w:t>
-      </w:r>
-      <w:proofErr w:type="spellEnd"/>
-      <w:r>
-        <w:rPr>
-          <w:sz w:val="32"/>
-          <w:lang w:val="en-US"/>
-        </w:rPr>
-        <w:t xml:space="preserve"> </w:t>
-      </w:r>
-      <w:proofErr w:type="spellStart"/>
-      <w:r>
-        <w:rPr>
-          <w:sz w:val="32"/>
-          <w:lang w:val="en-US"/>
-        </w:rPr>
-        <w:t>penyet</w:t>
-      </w:r>
-      <w:proofErr w:type="spellEnd"/>
-      <w:r>
-        <w:rPr>
-          <w:sz w:val="32"/>
-          <w:lang w:val="en-US"/>
-        </w:rPr>
-        <w:t xml:space="preserve">, </w:t>
-      </w:r>
-      <w:proofErr w:type="spellStart"/>
-      <w:r>
-        <w:rPr>
-          <w:sz w:val="32"/>
-          <w:lang w:val="en-US"/>
-        </w:rPr>
-        <w:t>Paket</w:t>
-      </w:r>
-      <w:proofErr w:type="spellEnd"/>
-      <w:r>
-        <w:rPr>
-          <w:sz w:val="32"/>
-          <w:lang w:val="en-US"/>
-        </w:rPr>
-        <w:t xml:space="preserve"> </w:t>
-      </w:r>
-      <w:proofErr w:type="spellStart"/>
-      <w:r>
-        <w:rPr>
-          <w:sz w:val="32"/>
-          <w:lang w:val="en-US"/>
-        </w:rPr>
-        <w:t>Telor</w:t>
-      </w:r>
-      <w:proofErr w:type="spellEnd"/>
-      <w:r>
-        <w:rPr>
-          <w:sz w:val="32"/>
-          <w:lang w:val="en-US"/>
-        </w:rPr>
-        <w:t>)</w:t>
+        <w:t>Per Paket (co. Paket ayam penyet, Paket Telor)</w:t>
       </w:r>
     </w:p>
     <w:p>
@@ -769,149 +263,12 @@
           <w:lang w:val="en-US"/>
         </w:rPr>
       </w:pPr>
-      <w:proofErr w:type="spellStart"/>
       <w:r>
         <w:rPr>
           <w:sz w:val="32"/>
           <w:lang w:val="en-US"/>
         </w:rPr>
-        <w:t>Untuk</w:t>
-      </w:r>
-      <w:proofErr w:type="spellEnd"/>
-      <w:r>
-        <w:rPr>
-          <w:sz w:val="32"/>
-          <w:lang w:val="en-US"/>
-        </w:rPr>
-        <w:t xml:space="preserve"> checkout </w:t>
-      </w:r>
-      <w:proofErr w:type="spellStart"/>
-      <w:r>
-        <w:rPr>
-          <w:sz w:val="32"/>
-          <w:lang w:val="en-US"/>
-        </w:rPr>
-        <w:t>pelanggan</w:t>
-      </w:r>
-      <w:proofErr w:type="spellEnd"/>
-      <w:r>
-        <w:rPr>
-          <w:sz w:val="32"/>
-          <w:lang w:val="en-US"/>
-        </w:rPr>
-        <w:t xml:space="preserve"> </w:t>
-      </w:r>
-      <w:proofErr w:type="spellStart"/>
-      <w:r>
-        <w:rPr>
-          <w:sz w:val="32"/>
-          <w:lang w:val="en-US"/>
-        </w:rPr>
-        <w:t>wajib</w:t>
-      </w:r>
-      <w:proofErr w:type="spellEnd"/>
-      <w:r>
-        <w:rPr>
-          <w:sz w:val="32"/>
-          <w:lang w:val="en-US"/>
-        </w:rPr>
-        <w:t xml:space="preserve"> </w:t>
-      </w:r>
-      <w:proofErr w:type="spellStart"/>
-      <w:r>
-        <w:rPr>
-          <w:sz w:val="32"/>
-          <w:lang w:val="en-US"/>
-        </w:rPr>
-        <w:t>memasukkan</w:t>
-      </w:r>
-      <w:proofErr w:type="spellEnd"/>
-      <w:r>
-        <w:rPr>
-          <w:sz w:val="32"/>
-          <w:lang w:val="en-US"/>
-        </w:rPr>
-        <w:t xml:space="preserve"> info </w:t>
-      </w:r>
-      <w:proofErr w:type="spellStart"/>
-      <w:r>
-        <w:rPr>
-          <w:sz w:val="32"/>
-          <w:lang w:val="en-US"/>
-        </w:rPr>
-        <w:t>kontak</w:t>
-      </w:r>
-      <w:proofErr w:type="spellEnd"/>
-      <w:r>
-        <w:rPr>
-          <w:sz w:val="32"/>
-          <w:lang w:val="en-US"/>
-        </w:rPr>
-        <w:t xml:space="preserve"> yang </w:t>
-      </w:r>
-      <w:proofErr w:type="spellStart"/>
-      <w:r>
-        <w:rPr>
-          <w:sz w:val="32"/>
-          <w:lang w:val="en-US"/>
-        </w:rPr>
-        <w:t>asli</w:t>
-      </w:r>
-      <w:proofErr w:type="spellEnd"/>
-      <w:r>
-        <w:rPr>
-          <w:sz w:val="32"/>
-          <w:lang w:val="en-US"/>
-        </w:rPr>
-        <w:t xml:space="preserve"> </w:t>
-      </w:r>
-      <w:proofErr w:type="spellStart"/>
-      <w:r>
-        <w:rPr>
-          <w:sz w:val="32"/>
-          <w:lang w:val="en-US"/>
-        </w:rPr>
-        <w:t>dan</w:t>
-      </w:r>
-      <w:proofErr w:type="spellEnd"/>
-      <w:r>
-        <w:rPr>
-          <w:sz w:val="32"/>
-          <w:lang w:val="en-US"/>
-        </w:rPr>
-        <w:t xml:space="preserve"> </w:t>
-      </w:r>
-      <w:proofErr w:type="spellStart"/>
-      <w:r>
-        <w:rPr>
-          <w:sz w:val="32"/>
-          <w:lang w:val="en-US"/>
-        </w:rPr>
-        <w:t>alamat</w:t>
-      </w:r>
-      <w:proofErr w:type="spellEnd"/>
-      <w:r>
-        <w:rPr>
-          <w:sz w:val="32"/>
-          <w:lang w:val="en-US"/>
-        </w:rPr>
-        <w:t xml:space="preserve"> </w:t>
-      </w:r>
-      <w:proofErr w:type="spellStart"/>
-      <w:r>
-        <w:rPr>
-          <w:sz w:val="32"/>
-          <w:lang w:val="en-US"/>
-        </w:rPr>
-        <w:t>pelanggan</w:t>
-      </w:r>
-      <w:proofErr w:type="spellEnd"/>
-      <w:r>
-        <w:rPr>
-          <w:sz w:val="32"/>
-          <w:lang w:val="en-US"/>
-        </w:rPr>
-        <w:t>.</w:t>
+        <w:t>Untuk checkout pelanggan wajib memasukkan info kontak yang asli dan alamat pelanggan.</w:t>
       </w:r>
     </w:p>
     <w:p>
@@ -926,133 +283,12 @@
           <w:lang w:val="en-US"/>
         </w:rPr>
       </w:pPr>
-      <w:proofErr w:type="spellStart"/>
       <w:r>
         <w:rPr>
           <w:sz w:val="32"/>
           <w:lang w:val="en-US"/>
         </w:rPr>
-        <w:t>Sistem</w:t>
-      </w:r>
-      <w:proofErr w:type="spellEnd"/>
-      <w:r>
-        <w:rPr>
-          <w:sz w:val="32"/>
-          <w:lang w:val="en-US"/>
-        </w:rPr>
-        <w:t xml:space="preserve"> </w:t>
-      </w:r>
-      <w:proofErr w:type="spellStart"/>
-      <w:r>
-        <w:rPr>
-          <w:sz w:val="32"/>
-          <w:lang w:val="en-US"/>
-        </w:rPr>
-        <w:t>pembayaran</w:t>
-      </w:r>
-      <w:proofErr w:type="spellEnd"/>
-      <w:r>
-        <w:rPr>
-          <w:sz w:val="32"/>
-          <w:lang w:val="en-US"/>
-        </w:rPr>
-        <w:t xml:space="preserve"> </w:t>
-      </w:r>
-      <w:proofErr w:type="spellStart"/>
-      <w:r>
-        <w:rPr>
-          <w:sz w:val="32"/>
-          <w:lang w:val="en-US"/>
-        </w:rPr>
-        <w:t>ditempat</w:t>
-      </w:r>
-      <w:proofErr w:type="spellEnd"/>
-      <w:r>
-        <w:rPr>
-          <w:sz w:val="32"/>
-          <w:lang w:val="en-US"/>
-        </w:rPr>
-        <w:t xml:space="preserve"> </w:t>
-      </w:r>
-      <w:proofErr w:type="spellStart"/>
-      <w:r>
-        <w:rPr>
-          <w:sz w:val="32"/>
-          <w:lang w:val="en-US"/>
-        </w:rPr>
-        <w:t>jadi</w:t>
-      </w:r>
-      <w:proofErr w:type="spellEnd"/>
-      <w:r>
-        <w:rPr>
-          <w:sz w:val="32"/>
-          <w:lang w:val="en-US"/>
-        </w:rPr>
-        <w:t xml:space="preserve"> </w:t>
-      </w:r>
-      <w:proofErr w:type="spellStart"/>
-      <w:r>
-        <w:rPr>
-          <w:sz w:val="32"/>
-          <w:lang w:val="en-US"/>
-        </w:rPr>
-        <w:t>kurir</w:t>
-      </w:r>
-      <w:proofErr w:type="spellEnd"/>
-      <w:r>
-        <w:rPr>
-          <w:sz w:val="32"/>
-          <w:lang w:val="en-US"/>
-        </w:rPr>
-        <w:t xml:space="preserve"> </w:t>
-      </w:r>
-      <w:proofErr w:type="spellStart"/>
-      <w:r>
-        <w:rPr>
-          <w:sz w:val="32"/>
-          <w:lang w:val="en-US"/>
-        </w:rPr>
-        <w:t>pengantar</w:t>
-      </w:r>
-      <w:proofErr w:type="spellEnd"/>
-      <w:r>
-        <w:rPr>
-          <w:sz w:val="32"/>
-          <w:lang w:val="en-US"/>
-        </w:rPr>
-        <w:t xml:space="preserve"> </w:t>
-      </w:r>
-      <w:proofErr w:type="spellStart"/>
-      <w:r>
-        <w:rPr>
-          <w:sz w:val="32"/>
-          <w:lang w:val="en-US"/>
-        </w:rPr>
-        <w:t>adalah</w:t>
-      </w:r>
-      <w:proofErr w:type="spellEnd"/>
-      <w:r>
-        <w:rPr>
-          <w:sz w:val="32"/>
-          <w:lang w:val="en-US"/>
-        </w:rPr>
-        <w:t xml:space="preserve"> </w:t>
-      </w:r>
-      <w:proofErr w:type="spellStart"/>
-      <w:r>
-        <w:rPr>
-          <w:sz w:val="32"/>
-          <w:lang w:val="en-US"/>
-        </w:rPr>
-        <w:t>pegawai</w:t>
-      </w:r>
-      <w:proofErr w:type="spellEnd"/>
-      <w:r>
-        <w:rPr>
-          <w:sz w:val="32"/>
-          <w:lang w:val="en-US"/>
-        </w:rPr>
-        <w:t xml:space="preserve"> FOOD KOST.</w:t>
+        <w:t>Sistem pembayaran ditempat jadi kurir pengantar adalah pegawai FOOD KOST.</w:t>
       </w:r>
     </w:p>
     <w:p>
@@ -1067,111 +303,20 @@
           <w:lang w:val="en-US"/>
         </w:rPr>
       </w:pPr>
-      <w:proofErr w:type="spellStart"/>
       <w:r>
         <w:rPr>
           <w:sz w:val="32"/>
           <w:lang w:val="en-US"/>
         </w:rPr>
-        <w:t>Pelanggan</w:t>
-      </w:r>
-      <w:proofErr w:type="spellEnd"/>
-      <w:r>
-        <w:rPr>
-          <w:sz w:val="32"/>
-          <w:lang w:val="en-US"/>
-        </w:rPr>
-        <w:t xml:space="preserve"> </w:t>
-      </w:r>
-      <w:proofErr w:type="spellStart"/>
-      <w:r>
-        <w:rPr>
-          <w:sz w:val="32"/>
-          <w:lang w:val="en-US"/>
-        </w:rPr>
-        <w:t>dapat</w:t>
-      </w:r>
-      <w:proofErr w:type="spellEnd"/>
-      <w:r>
-        <w:rPr>
-          <w:sz w:val="32"/>
-          <w:lang w:val="en-US"/>
-        </w:rPr>
-        <w:t xml:space="preserve"> </w:t>
-      </w:r>
-      <w:proofErr w:type="spellStart"/>
-      <w:r>
-        <w:rPr>
-          <w:sz w:val="32"/>
-          <w:lang w:val="en-US"/>
-        </w:rPr>
-        <w:t>mendaftar</w:t>
-      </w:r>
-      <w:proofErr w:type="spellEnd"/>
-      <w:r>
-        <w:rPr>
-          <w:sz w:val="32"/>
-          <w:lang w:val="en-US"/>
-        </w:rPr>
-        <w:t xml:space="preserve"> </w:t>
-      </w:r>
-      <w:proofErr w:type="spellStart"/>
-      <w:r>
-        <w:rPr>
-          <w:sz w:val="32"/>
-          <w:lang w:val="en-US"/>
-        </w:rPr>
-        <w:t>menjadi</w:t>
-      </w:r>
-      <w:proofErr w:type="spellEnd"/>
-      <w:r>
-        <w:rPr>
-          <w:sz w:val="32"/>
-          <w:lang w:val="en-US"/>
-        </w:rPr>
-        <w:t xml:space="preserve"> member </w:t>
+        <w:t xml:space="preserve">Pelanggan dapat mendaftar menjadi member </w:t>
       </w:r>
       <w:r>
         <w:rPr>
           <w:sz w:val="32"/>
           <w:lang w:val="en-US"/>
         </w:rPr>
-        <w:t xml:space="preserve">FOOD KOST, </w:t>
+        <w:t>FOOD KOST, untuk mempermudah proses checkout.</w:t>
       </w:r>
-      <w:proofErr w:type="spellStart"/>
-      <w:r>
-        <w:rPr>
-          <w:sz w:val="32"/>
-          <w:lang w:val="en-US"/>
-        </w:rPr>
-        <w:t>untuk</w:t>
-      </w:r>
-      <w:proofErr w:type="spellEnd"/>
-      <w:r>
-        <w:rPr>
-          <w:sz w:val="32"/>
-          <w:lang w:val="en-US"/>
-        </w:rPr>
-        <w:t xml:space="preserve"> </w:t>
-      </w:r>
-      <w:proofErr w:type="spellStart"/>
-      <w:r>
-        <w:rPr>
-          <w:sz w:val="32"/>
-          <w:lang w:val="en-US"/>
-        </w:rPr>
-        <w:t>mempermudah</w:t>
-      </w:r>
-      <w:proofErr w:type="spellEnd"/>
-      <w:r>
-        <w:rPr>
-          <w:sz w:val="32"/>
-          <w:lang w:val="en-US"/>
-        </w:rPr>
-        <w:t xml:space="preserve"> proses checkout.</w:t>
-      </w:r>
-      <w:bookmarkStart w:id="0" w:name="_GoBack"/>
-      <w:bookmarkEnd w:id="0"/>
     </w:p>
     <w:p>
       <w:pPr>

</xml_diff>